<commit_message>
+WIP (minitoc) - Footnote style; Footer title, supp, and DateTime same line
</commit_message>
<xml_diff>
--- a/out/output-02.docx
+++ b/out/output-02.docx
@@ -315,6 +315,9 @@
 <w:endnotes xmlns:w="http://schemas.openxmlformats.org/wordprocessingml/2006/main">
   <w:endnote w:type="normal" w:id="2">
     <w:p>
+      <w:pPr>
+        <w:pStyle w:val="FootnoteText"/>
+      </w:pPr>
       <w:r>
         <w:rPr>
           <w:rStyle w:val="FootnoteReference"/>
@@ -333,6 +336,7 @@
 <w:ftr xmlns:w="http://schemas.openxmlformats.org/wordprocessingml/2006/main">
   <w:p>
     <w:pPr>
+      <w:pStyle w:val="Footer"/>
       <w:jc w:val="center"/>
     </w:pPr>
     <w:r/>
@@ -371,6 +375,9 @@
 <w:footnotes xmlns:w="http://schemas.openxmlformats.org/wordprocessingml/2006/main">
   <w:footnote w:type="normal" w:id="1">
     <w:p>
+      <w:pPr>
+        <w:pStyle w:val="FootnoteText"/>
+      </w:pPr>
       <w:r>
         <w:rPr>
           <w:rStyle w:val="FootnoteReference"/>
@@ -382,11 +389,17 @@
       </w:r>
     </w:p>
     <w:p>
+      <w:pPr>
+        <w:pStyle w:val="FootnoteText"/>
+      </w:pPr>
       <w:r>
         <w:t>A second paragraph in the footnote.</w:t>
       </w:r>
     </w:p>
     <w:p>
+      <w:pPr>
+        <w:pStyle w:val="FootnoteText"/>
+      </w:pPr>
       <w:r>
         <w:t>Table with columns defined as 10%, 30%, 60%</w:t>
       </w:r>

</xml_diff>

<commit_message>
+WIP munipub2docx project - DocxGenerator.java STABLE
</commit_message>
<xml_diff>
--- a/out/output-02.docx
+++ b/out/output-02.docx
@@ -339,7 +339,9 @@
       <w:pStyle w:val="Footer"/>
       <w:jc w:val="center"/>
     </w:pPr>
-    <w:r/>
+    <w:r>
+      <w:cr/>
+    </w:r>
     <w:r>
       <w:t xml:space="preserve">Page </w:t>
     </w:r>
@@ -358,7 +360,9 @@
     <w:pPr>
       <w:jc w:val="center"/>
     </w:pPr>
-    <w:r/>
+    <w:r>
+      <w:cr/>
+    </w:r>
     <w:r>
       <w:t xml:space="preserve">Page </w:t>
     </w:r>

</xml_diff>

<commit_message>
+ DocxGenerator - generate 'minitoc' content only for 'chapter' files
</commit_message>
<xml_diff>
--- a/out/output-02.docx
+++ b/out/output-02.docx
@@ -358,6 +358,7 @@
 <w:ftr xmlns:w="http://schemas.openxmlformats.org/wordprocessingml/2006/main">
   <w:p>
     <w:pPr>
+      <w:pStyle w:val="Header"/>
       <w:jc w:val="center"/>
     </w:pPr>
     <w:r>
@@ -492,6 +493,9 @@
 <file path=word/header1.xml><?xml version="1.0" encoding="utf-8"?>
 <w:hdr xmlns:w="http://schemas.openxmlformats.org/wordprocessingml/2006/main">
   <w:p>
+    <w:pPr>
+      <w:pStyle w:val="Header"/>
+    </w:pPr>
     <w:r>
       <w:t>Odd Header Paragraph 1</w:t>
     </w:r>
@@ -502,6 +506,9 @@
 <file path=word/header2.xml><?xml version="1.0" encoding="utf-8"?>
 <w:hdr xmlns:w="http://schemas.openxmlformats.org/wordprocessingml/2006/main">
   <w:p>
+    <w:pPr>
+      <w:pStyle w:val="Header"/>
+    </w:pPr>
     <w:r>
       <w:t>Even Header Paragraph 1</w:t>
     </w:r>

</xml_diff>

<commit_message>
+WIP adding <rule.../> conversion
</commit_message>
<xml_diff>
--- a/out/output-02.docx
+++ b/out/output-02.docx
@@ -554,15 +554,15 @@
     <w:lsdException w:name="index 7" w:semiHidden="1" w:unhideWhenUsed="1"/>
     <w:lsdException w:name="index 8" w:semiHidden="1" w:unhideWhenUsed="1"/>
     <w:lsdException w:name="index 9" w:semiHidden="1" w:unhideWhenUsed="1"/>
-    <w:lsdException w:name="toc 1" w:semiHidden="1" w:uiPriority="39" w:unhideWhenUsed="1"/>
-    <w:lsdException w:name="toc 2" w:semiHidden="1" w:uiPriority="39" w:unhideWhenUsed="1"/>
-    <w:lsdException w:name="toc 3" w:semiHidden="1" w:uiPriority="39" w:unhideWhenUsed="1"/>
-    <w:lsdException w:name="toc 4" w:semiHidden="1" w:uiPriority="39" w:unhideWhenUsed="1"/>
-    <w:lsdException w:name="toc 5" w:semiHidden="1" w:uiPriority="39" w:unhideWhenUsed="1"/>
-    <w:lsdException w:name="toc 6" w:semiHidden="1" w:uiPriority="39" w:unhideWhenUsed="1"/>
-    <w:lsdException w:name="toc 7" w:semiHidden="1" w:uiPriority="39" w:unhideWhenUsed="1"/>
-    <w:lsdException w:name="toc 8" w:semiHidden="1" w:uiPriority="39" w:unhideWhenUsed="1"/>
-    <w:lsdException w:name="toc 9" w:semiHidden="1" w:uiPriority="39" w:unhideWhenUsed="1"/>
+    <w:lsdException w:name="toc 1" w:semiHidden="1" w:uiPriority="39" w:unhideWhenUsed="1" w:qFormat="1"/>
+    <w:lsdException w:name="toc 2" w:semiHidden="1" w:uiPriority="39" w:unhideWhenUsed="1" w:qFormat="1"/>
+    <w:lsdException w:name="toc 3" w:semiHidden="1" w:uiPriority="39" w:unhideWhenUsed="1" w:qFormat="1"/>
+    <w:lsdException w:name="toc 4" w:semiHidden="1" w:uiPriority="39" w:unhideWhenUsed="1" w:qFormat="1"/>
+    <w:lsdException w:name="toc 5" w:semiHidden="1" w:uiPriority="39" w:unhideWhenUsed="1" w:qFormat="1"/>
+    <w:lsdException w:name="toc 6" w:semiHidden="1" w:uiPriority="39" w:unhideWhenUsed="1" w:qFormat="1"/>
+    <w:lsdException w:name="toc 7" w:semiHidden="1" w:uiPriority="39" w:unhideWhenUsed="1" w:qFormat="1"/>
+    <w:lsdException w:name="toc 8" w:semiHidden="1" w:uiPriority="39" w:unhideWhenUsed="1" w:qFormat="1"/>
+    <w:lsdException w:name="toc 9" w:semiHidden="1" w:uiPriority="39" w:unhideWhenUsed="1" w:qFormat="1"/>
     <w:lsdException w:name="Normal Indent" w:semiHidden="1" w:unhideWhenUsed="1"/>
     <w:lsdException w:name="footnote text" w:semiHidden="1" w:unhideWhenUsed="1"/>
     <w:lsdException w:name="annotation text" w:semiHidden="1" w:unhideWhenUsed="1"/>
@@ -911,7 +911,14 @@
     <w:name w:val="Normal"/>
     <w:semiHidden/>
     <w:qFormat/>
-    <w:rsid w:val="005E6E5F"/>
+    <w:rsid w:val="00EA3788"/>
+    <w:pPr>
+      <w:jc w:val="left"/>
+    </w:pPr>
+    <w:rPr>
+      <w:rFonts w:ascii="Lucida Sans Unicode" w:hAnsi="Lucida Sans Unicode"/>
+      <w:sz w:val="20"/>
+    </w:rPr>
   </w:style>
   <w:style w:type="paragraph" w:styleId="Heading1">
     <w:name w:val="heading 1"/>
@@ -1071,6 +1078,7 @@
   <w:style w:type="character" w:default="1" w:styleId="DefaultParagraphFont">
     <w:name w:val="Default Paragraph Font"/>
     <w:uiPriority w:val="1"/>
+    <w:semiHidden/>
     <w:unhideWhenUsed/>
   </w:style>
   <w:style w:type="table" w:default="1" w:styleId="TableNormal">
@@ -1149,7 +1157,7 @@
     <w:uiPriority w:val="98"/>
     <w:semiHidden/>
     <w:qFormat/>
-    <w:rsid w:val="005E2F72"/>
+    <w:rsid w:val="00EA3788"/>
     <w:pPr>
       <w:ind w:left="475" w:hanging="475"/>
     </w:pPr>
@@ -1225,7 +1233,6 @@
     <w:rsid w:val="00E30E8D"/>
     <w:pPr>
       <w:spacing w:after="240"/>
-      <w:jc w:val="left"/>
     </w:pPr>
   </w:style>
   <w:style w:type="paragraph" w:styleId="FootnoteText">
@@ -1233,14 +1240,12 @@
     <w:basedOn w:val="Normal"/>
     <w:link w:val="FootnoteTextChar"/>
     <w:uiPriority w:val="99"/>
-    <w:semiHidden/>
-    <w:unhideWhenUsed/>
-    <w:rsid w:val="005E2F72"/>
+    <w:unhideWhenUsed/>
+    <w:rsid w:val="00EA3788"/>
     <w:pPr>
       <w:spacing w:after="0"/>
     </w:pPr>
     <w:rPr>
-      <w:sz w:val="20"/>
       <w:szCs w:val="20"/>
     </w:rPr>
   </w:style>
@@ -1249,10 +1254,9 @@
     <w:basedOn w:val="DefaultParagraphFont"/>
     <w:link w:val="FootnoteText"/>
     <w:uiPriority w:val="99"/>
-    <w:semiHidden/>
-    <w:rsid w:val="005E2F72"/>
-    <w:rPr>
-      <w:rFonts w:ascii="Garamond" w:hAnsi="Garamond"/>
+    <w:rsid w:val="00EA3788"/>
+    <w:rPr>
+      <w:rFonts w:ascii="Lucida Sans Unicode" w:hAnsi="Lucida Sans Unicode"/>
       <w:sz w:val="20"/>
       <w:szCs w:val="20"/>
     </w:rPr>
@@ -1311,16 +1315,13 @@
     <w:link w:val="FooterChar"/>
     <w:uiPriority w:val="39"/>
     <w:semiHidden/>
-    <w:rsid w:val="008F5B0C"/>
+    <w:rsid w:val="00073E30"/>
     <w:pPr>
       <w:pBdr>
-        <w:top w:val="single" w:sz="4" w:space="1" w:color="auto"/>
+        <w:top w:val="single" w:sz="4" w:space="4" w:color="auto"/>
       </w:pBdr>
-      <w:tabs>
-        <w:tab w:val="center" w:pos="4680"/>
-        <w:tab w:val="right" w:pos="9360"/>
-      </w:tabs>
       <w:spacing w:after="40"/>
+      <w:textboxTightWrap w:val="allLines"/>
     </w:pPr>
     <w:rPr>
       <w:rFonts w:ascii="Gill Sans MT" w:hAnsi="Gill Sans MT"/>
@@ -1333,7 +1334,7 @@
     <w:link w:val="Footer"/>
     <w:uiPriority w:val="39"/>
     <w:semiHidden/>
-    <w:rsid w:val="000C64D5"/>
+    <w:rsid w:val="00073E30"/>
     <w:rPr>
       <w:rFonts w:ascii="Gill Sans MT" w:hAnsi="Gill Sans MT"/>
       <w:sz w:val="18"/>
@@ -1345,14 +1346,14 @@
     <w:next w:val="TOC2"/>
     <w:uiPriority w:val="69"/>
     <w:unhideWhenUsed/>
-    <w:rsid w:val="000267BA"/>
+    <w:qFormat/>
+    <w:rsid w:val="0090539A"/>
     <w:pPr>
       <w:tabs>
         <w:tab w:val="right" w:leader="dot" w:pos="9000"/>
       </w:tabs>
       <w:spacing w:after="60" w:line="276" w:lineRule="auto"/>
       <w:ind w:left="245" w:hanging="245"/>
-      <w:jc w:val="left"/>
     </w:pPr>
   </w:style>
   <w:style w:type="paragraph" w:styleId="TOC2">
@@ -1361,6 +1362,7 @@
     <w:next w:val="TOC3"/>
     <w:uiPriority w:val="69"/>
     <w:unhideWhenUsed/>
+    <w:qFormat/>
     <w:rsid w:val="000267BA"/>
     <w:pPr>
       <w:ind w:left="720"/>
@@ -1372,6 +1374,7 @@
     <w:next w:val="TOC4"/>
     <w:uiPriority w:val="69"/>
     <w:unhideWhenUsed/>
+    <w:qFormat/>
     <w:rsid w:val="000267BA"/>
     <w:pPr>
       <w:ind w:left="1195"/>
@@ -1383,6 +1386,7 @@
     <w:next w:val="TOC5"/>
     <w:uiPriority w:val="69"/>
     <w:unhideWhenUsed/>
+    <w:qFormat/>
     <w:rsid w:val="000267BA"/>
     <w:pPr>
       <w:ind w:left="1685"/>
@@ -1426,6 +1430,7 @@
     <w:next w:val="TOC6"/>
     <w:uiPriority w:val="69"/>
     <w:unhideWhenUsed/>
+    <w:qFormat/>
     <w:rsid w:val="000267BA"/>
     <w:pPr>
       <w:ind w:left="2160"/>
@@ -1444,6 +1449,7 @@
     <w:basedOn w:val="TOC5"/>
     <w:uiPriority w:val="69"/>
     <w:unhideWhenUsed/>
+    <w:qFormat/>
     <w:rsid w:val="000267BA"/>
     <w:pPr>
       <w:ind w:left="2635"/>
@@ -1463,6 +1469,7 @@
     <w:next w:val="TOC8"/>
     <w:uiPriority w:val="69"/>
     <w:unhideWhenUsed/>
+    <w:qFormat/>
     <w:rsid w:val="000267BA"/>
     <w:pPr>
       <w:ind w:left="3125"/>
@@ -1482,6 +1489,7 @@
     <w:next w:val="TOC9"/>
     <w:uiPriority w:val="69"/>
     <w:unhideWhenUsed/>
+    <w:qFormat/>
     <w:rsid w:val="000267BA"/>
     <w:pPr>
       <w:ind w:left="3600"/>
@@ -1500,6 +1508,7 @@
     <w:basedOn w:val="TOC8"/>
     <w:uiPriority w:val="69"/>
     <w:unhideWhenUsed/>
+    <w:qFormat/>
     <w:rsid w:val="000267BA"/>
     <w:pPr>
       <w:ind w:left="4075"/>
@@ -1517,7 +1526,7 @@
     <w:basedOn w:val="Normal"/>
     <w:uiPriority w:val="7"/>
     <w:qFormat/>
-    <w:rsid w:val="00CF4760"/>
+    <w:rsid w:val="00EA3788"/>
     <w:pPr>
       <w:ind w:firstLine="475"/>
     </w:pPr>
@@ -1527,14 +1536,14 @@
     <w:basedOn w:val="Normal"/>
     <w:uiPriority w:val="3"/>
     <w:qFormat/>
-    <w:rsid w:val="008C748A"/>
+    <w:rsid w:val="00EA3788"/>
   </w:style>
   <w:style w:type="paragraph" w:customStyle="1" w:styleId="Hang1">
     <w:name w:val="Hang 1"/>
     <w:basedOn w:val="Normal"/>
     <w:uiPriority w:val="8"/>
     <w:qFormat/>
-    <w:rsid w:val="0002369A"/>
+    <w:rsid w:val="00EA3788"/>
     <w:pPr>
       <w:ind w:left="475" w:hanging="475"/>
     </w:pPr>
@@ -1548,7 +1557,6 @@
     <w:rsid w:val="005E2F72"/>
     <w:pPr>
       <w:spacing w:before="100" w:beforeAutospacing="1" w:after="100" w:afterAutospacing="1"/>
-      <w:jc w:val="left"/>
     </w:pPr>
     <w:rPr>
       <w:rFonts w:ascii="Times New Roman" w:eastAsia="Times New Roman" w:hAnsi="Times New Roman" w:cs="Times New Roman"/>
@@ -1597,9 +1605,6 @@
     <w:uiPriority w:val="2"/>
     <w:qFormat/>
     <w:rsid w:val="00B8551A"/>
-    <w:pPr>
-      <w:jc w:val="left"/>
-    </w:pPr>
   </w:style>
   <w:style w:type="paragraph" w:styleId="List2">
     <w:name w:val="List 2"/>
@@ -2050,5 +2055,149 @@
       </w:tblBorders>
     </w:tblPr>
   </w:style>
+  <w:style w:type="paragraph" w:customStyle="1" w:styleId="ImageCaptionCenter">
+    <w:name w:val="Image Caption Center"/>
+    <w:basedOn w:val="ImageCaptionLeft"/>
+    <w:next w:val="Block1"/>
+    <w:rsid w:val="00A5216B"/>
+    <w:pPr>
+      <w:jc w:val="center"/>
+    </w:pPr>
+  </w:style>
+  <w:style w:type="paragraph" w:customStyle="1" w:styleId="ImageCenter">
+    <w:name w:val="Image Center"/>
+    <w:basedOn w:val="ImageCaptionLeft"/>
+    <w:next w:val="Block1"/>
+    <w:qFormat/>
+    <w:rsid w:val="006D6B33"/>
+    <w:pPr>
+      <w:jc w:val="center"/>
+    </w:pPr>
+  </w:style>
+  <w:style w:type="paragraph" w:customStyle="1" w:styleId="ImageCaptionLeft">
+    <w:name w:val="Image Caption Left"/>
+    <w:basedOn w:val="Block1"/>
+    <w:next w:val="Block1"/>
+    <w:qFormat/>
+    <w:rsid w:val="00A5216B"/>
+    <w:rPr>
+      <w:b/>
+    </w:rPr>
+  </w:style>
+  <w:style w:type="paragraph" w:customStyle="1" w:styleId="ImageCaptionRight">
+    <w:name w:val="Image Caption Right"/>
+    <w:basedOn w:val="ImageCaptionLeft"/>
+    <w:next w:val="Block1"/>
+    <w:qFormat/>
+    <w:rsid w:val="00A5216B"/>
+    <w:pPr>
+      <w:jc w:val="right"/>
+    </w:pPr>
+  </w:style>
+  <w:style w:type="paragraph" w:customStyle="1" w:styleId="ImageLeft">
+    <w:name w:val="Image Left"/>
+    <w:next w:val="Block1"/>
+    <w:qFormat/>
+    <w:rsid w:val="00A5216B"/>
+    <w:pPr>
+      <w:jc w:val="left"/>
+    </w:pPr>
+  </w:style>
+  <w:style w:type="paragraph" w:customStyle="1" w:styleId="ImageRight">
+    <w:name w:val="Image Right"/>
+    <w:basedOn w:val="ImageLeft"/>
+    <w:next w:val="Block1"/>
+    <w:qFormat/>
+    <w:rsid w:val="00A5216B"/>
+    <w:pPr>
+      <w:jc w:val="right"/>
+    </w:pPr>
+  </w:style>
+  <w:style w:type="paragraph" w:customStyle="1" w:styleId="MiniTOC">
+    <w:name w:val="MiniTOC"/>
+    <w:basedOn w:val="Block1"/>
+    <w:qFormat/>
+    <w:rsid w:val="0029594F"/>
+  </w:style>
+  <w:style w:type="character" w:styleId="Hyperlink">
+    <w:name w:val="Hyperlink"/>
+    <w:basedOn w:val="DefaultParagraphFont"/>
+    <w:uiPriority w:val="99"/>
+    <w:semiHidden/>
+    <w:unhideWhenUsed/>
+    <w:rsid w:val="006A7A94"/>
+    <w:rPr>
+      <w:color w:val="4472C4" w:themeColor="accent1"/>
+      <w:u w:val="none"/>
+    </w:rPr>
+  </w:style>
+  <w:style w:type="paragraph" w:customStyle="1" w:styleId="BlockCenter">
+    <w:name w:val="Block Center"/>
+    <w:basedOn w:val="Block1"/>
+    <w:autoRedefine/>
+    <w:qFormat/>
+    <w:rsid w:val="00BB2162"/>
+    <w:pPr>
+      <w:jc w:val="center"/>
+    </w:pPr>
+  </w:style>
+  <w:style w:type="paragraph" w:styleId="BodyText">
+    <w:name w:val="Body Text"/>
+    <w:basedOn w:val="Normal"/>
+    <w:link w:val="BodyTextChar"/>
+    <w:uiPriority w:val="99"/>
+    <w:semiHidden/>
+    <w:rsid w:val="00EA3788"/>
+  </w:style>
+  <w:style w:type="character" w:customStyle="1" w:styleId="BodyTextChar">
+    <w:name w:val="Body Text Char"/>
+    <w:basedOn w:val="DefaultParagraphFont"/>
+    <w:link w:val="BodyText"/>
+    <w:uiPriority w:val="99"/>
+    <w:semiHidden/>
+    <w:rsid w:val="00EA3788"/>
+    <w:rPr>
+      <w:rFonts w:ascii="Lucida Sans Unicode" w:hAnsi="Lucida Sans Unicode"/>
+      <w:sz w:val="20"/>
+    </w:rPr>
+  </w:style>
+  <w:style w:type="paragraph" w:styleId="List">
+    <w:name w:val="List"/>
+    <w:basedOn w:val="Normal"/>
+    <w:uiPriority w:val="99"/>
+    <w:semiHidden/>
+    <w:unhideWhenUsed/>
+    <w:rsid w:val="00EA3788"/>
+    <w:pPr>
+      <w:ind w:left="360" w:hanging="360"/>
+      <w:contextualSpacing/>
+    </w:pPr>
+  </w:style>
+  <w:style w:type="paragraph" w:styleId="ListBullet">
+    <w:name w:val="List Bullet"/>
+    <w:basedOn w:val="Normal"/>
+    <w:uiPriority w:val="99"/>
+    <w:semiHidden/>
+    <w:unhideWhenUsed/>
+    <w:rsid w:val="00EA3788"/>
+    <w:pPr>
+      <w:numPr>
+        <w:numId w:val="1"/>
+      </w:numPr>
+      <w:contextualSpacing/>
+    </w:pPr>
+  </w:style>
+  <w:style w:type="paragraph" w:styleId="ListContinue">
+    <w:name w:val="List Continue"/>
+    <w:basedOn w:val="Normal"/>
+    <w:uiPriority w:val="99"/>
+    <w:semiHidden/>
+    <w:unhideWhenUsed/>
+    <w:rsid w:val="00EA3788"/>
+    <w:pPr>
+      <w:ind w:left="360"/>
+      <w:contextualSpacing/>
+    </w:pPr>
+  </w:style>
 </w:styles>
 </file>
</xml_diff>